<commit_message>
DIO Scrum projeto 01
</commit_message>
<xml_diff>
--- a/Formacoes/Scrum-Master/ScrumAnotations.docx
+++ b/Formacoes/Scrum-Master/ScrumAnotations.docx
@@ -5008,7 +5008,308 @@
         <w:t>Projeto 1</w:t>
       </w:r>
     </w:p>
-    <w:p/>
+    <w:p>
+      <w:pPr>
+        <w:rPr>
+          <w:b/>
+          <w:bCs/>
+        </w:rPr>
+      </w:pPr>
+      <w:r>
+        <w:rPr>
+          <w:b/>
+          <w:bCs/>
+        </w:rPr>
+        <w:t>Pilares do Scrum</w:t>
+      </w:r>
+    </w:p>
+    <w:p>
+      <w:pPr>
+        <w:pStyle w:val="PargrafodaLista"/>
+        <w:numPr>
+          <w:ilvl w:val="0"/>
+          <w:numId w:val="25"/>
+        </w:numPr>
+      </w:pPr>
+      <w:r>
+        <w:t>Transparência</w:t>
+      </w:r>
+    </w:p>
+    <w:p>
+      <w:pPr>
+        <w:pStyle w:val="PargrafodaLista"/>
+        <w:numPr>
+          <w:ilvl w:val="0"/>
+          <w:numId w:val="25"/>
+        </w:numPr>
+      </w:pPr>
+      <w:r>
+        <w:t>Inspeção</w:t>
+      </w:r>
+    </w:p>
+    <w:p>
+      <w:pPr>
+        <w:pStyle w:val="PargrafodaLista"/>
+        <w:numPr>
+          <w:ilvl w:val="0"/>
+          <w:numId w:val="25"/>
+        </w:numPr>
+      </w:pPr>
+      <w:r>
+        <w:t>Adaptação</w:t>
+      </w:r>
+    </w:p>
+    <w:p>
+      <w:pPr>
+        <w:rPr>
+          <w:b/>
+          <w:bCs/>
+        </w:rPr>
+      </w:pPr>
+      <w:r>
+        <w:rPr>
+          <w:b/>
+          <w:bCs/>
+        </w:rPr>
+        <w:t>Valores do Scrum</w:t>
+      </w:r>
+    </w:p>
+    <w:p>
+      <w:pPr>
+        <w:pStyle w:val="PargrafodaLista"/>
+        <w:numPr>
+          <w:ilvl w:val="0"/>
+          <w:numId w:val="24"/>
+        </w:numPr>
+      </w:pPr>
+      <w:r>
+        <w:t>Compromisso</w:t>
+      </w:r>
+    </w:p>
+    <w:p>
+      <w:pPr>
+        <w:pStyle w:val="PargrafodaLista"/>
+        <w:numPr>
+          <w:ilvl w:val="0"/>
+          <w:numId w:val="24"/>
+        </w:numPr>
+      </w:pPr>
+      <w:r>
+        <w:t>Foco</w:t>
+      </w:r>
+    </w:p>
+    <w:p>
+      <w:pPr>
+        <w:pStyle w:val="PargrafodaLista"/>
+        <w:numPr>
+          <w:ilvl w:val="0"/>
+          <w:numId w:val="24"/>
+        </w:numPr>
+      </w:pPr>
+      <w:r>
+        <w:t>Abertura</w:t>
+      </w:r>
+    </w:p>
+    <w:p>
+      <w:pPr>
+        <w:pStyle w:val="PargrafodaLista"/>
+        <w:numPr>
+          <w:ilvl w:val="0"/>
+          <w:numId w:val="24"/>
+        </w:numPr>
+      </w:pPr>
+      <w:r>
+        <w:t>Respeito</w:t>
+      </w:r>
+    </w:p>
+    <w:p>
+      <w:pPr>
+        <w:pStyle w:val="PargrafodaLista"/>
+        <w:numPr>
+          <w:ilvl w:val="0"/>
+          <w:numId w:val="24"/>
+        </w:numPr>
+      </w:pPr>
+      <w:r>
+        <w:t>Coragem</w:t>
+      </w:r>
+    </w:p>
+    <w:p>
+      <w:pPr>
+        <w:rPr>
+          <w:b/>
+          <w:bCs/>
+        </w:rPr>
+      </w:pPr>
+      <w:r>
+        <w:rPr>
+          <w:b/>
+          <w:bCs/>
+        </w:rPr>
+        <w:t>Diferenciamento de projetos</w:t>
+      </w:r>
+    </w:p>
+    <w:p>
+      <w:r>
+        <w:t>Cascata x Scrum</w:t>
+      </w:r>
+    </w:p>
+    <w:p>
+      <w:pPr>
+        <w:jc w:val="center"/>
+      </w:pPr>
+      <w:r>
+        <w:drawing>
+          <wp:inline distT="0" distB="0" distL="0" distR="0" wp14:anchorId="32AD8BD7" wp14:editId="46DA840F">
+            <wp:extent cx="4213860" cy="1862763"/>
+            <wp:effectExtent l="0" t="0" r="0" b="4445"/>
+            <wp:docPr id="2012554414" name="Imagem 1"/>
+            <wp:cNvGraphicFramePr>
+              <a:graphicFrameLocks xmlns:a="http://schemas.openxmlformats.org/drawingml/2006/main" noChangeAspect="1"/>
+            </wp:cNvGraphicFramePr>
+            <a:graphic xmlns:a="http://schemas.openxmlformats.org/drawingml/2006/main">
+              <a:graphicData uri="http://schemas.openxmlformats.org/drawingml/2006/picture">
+                <pic:pic xmlns:pic="http://schemas.openxmlformats.org/drawingml/2006/picture">
+                  <pic:nvPicPr>
+                    <pic:cNvPr id="2012554414" name=""/>
+                    <pic:cNvPicPr/>
+                  </pic:nvPicPr>
+                  <pic:blipFill>
+                    <a:blip r:embed="rId8"/>
+                    <a:stretch>
+                      <a:fillRect/>
+                    </a:stretch>
+                  </pic:blipFill>
+                  <pic:spPr>
+                    <a:xfrm>
+                      <a:off x="0" y="0"/>
+                      <a:ext cx="4222225" cy="1866461"/>
+                    </a:xfrm>
+                    <a:prstGeom prst="rect">
+                      <a:avLst/>
+                    </a:prstGeom>
+                  </pic:spPr>
+                </pic:pic>
+              </a:graphicData>
+            </a:graphic>
+          </wp:inline>
+        </w:drawing>
+      </w:r>
+    </w:p>
+    <w:p>
+      <w:r>
+        <w:t>Não existe melhor ou pior, a abordagem depende de cada projeto.</w:t>
+      </w:r>
+    </w:p>
+    <w:p>
+      <w:pPr>
+        <w:pStyle w:val="PargrafodaLista"/>
+        <w:numPr>
+          <w:ilvl w:val="0"/>
+          <w:numId w:val="26"/>
+        </w:numPr>
+      </w:pPr>
+      <w:r>
+        <w:rPr>
+          <w:b/>
+          <w:bCs/>
+        </w:rPr>
+        <w:t>Scrum é um framework</w:t>
+      </w:r>
+      <w:r>
+        <w:t xml:space="preserve"> leve que ajuda pessoas, times e organizações a gerar valor por meio de soluções adaptativas para problemas complexos.</w:t>
+      </w:r>
+    </w:p>
+    <w:p>
+      <w:pPr>
+        <w:pStyle w:val="PargrafodaLista"/>
+        <w:numPr>
+          <w:ilvl w:val="0"/>
+          <w:numId w:val="26"/>
+        </w:numPr>
+      </w:pPr>
+      <w:r>
+        <w:t xml:space="preserve">O framework Scrum é </w:t>
+      </w:r>
+      <w:r>
+        <w:rPr>
+          <w:b/>
+          <w:bCs/>
+        </w:rPr>
+        <w:t>propositalmente incompleto,</w:t>
+      </w:r>
+      <w:r>
+        <w:t xml:space="preserve"> apenas definindo as partes necessárias para implementar a teoria Scrum</w:t>
+      </w:r>
+    </w:p>
+    <w:p>
+      <w:pPr>
+        <w:pStyle w:val="PargrafodaLista"/>
+        <w:numPr>
+          <w:ilvl w:val="0"/>
+          <w:numId w:val="26"/>
+        </w:numPr>
+      </w:pPr>
+      <w:r>
+        <w:lastRenderedPageBreak/>
+        <w:t>Em vez de fornecer às pessoas instruções detalhadas, as regras do Guia do Scrum orientam seus relacionamentos e interações.</w:t>
+      </w:r>
+    </w:p>
+    <w:p>
+      <w:pPr>
+        <w:pStyle w:val="PargrafodaLista"/>
+        <w:numPr>
+          <w:ilvl w:val="0"/>
+          <w:numId w:val="26"/>
+        </w:numPr>
+      </w:pPr>
+      <w:r>
+        <w:t>Scrum não é metodologia, Scrum é um framework. Metodologias possuem passo a passo detalhado, enquanto um Framework é um conjunto de recursos para desenvolvimento.</w:t>
+      </w:r>
+    </w:p>
+    <w:p>
+      <w:pPr>
+        <w:ind w:left="360"/>
+        <w:jc w:val="center"/>
+      </w:pPr>
+      <w:r>
+        <w:drawing>
+          <wp:inline distT="0" distB="0" distL="0" distR="0" wp14:anchorId="4808FBD4" wp14:editId="5CAB5EF2">
+            <wp:extent cx="3832860" cy="2234915"/>
+            <wp:effectExtent l="0" t="0" r="0" b="0"/>
+            <wp:docPr id="1512121250" name="Imagem 1"/>
+            <wp:cNvGraphicFramePr>
+              <a:graphicFrameLocks xmlns:a="http://schemas.openxmlformats.org/drawingml/2006/main" noChangeAspect="1"/>
+            </wp:cNvGraphicFramePr>
+            <a:graphic xmlns:a="http://schemas.openxmlformats.org/drawingml/2006/main">
+              <a:graphicData uri="http://schemas.openxmlformats.org/drawingml/2006/picture">
+                <pic:pic xmlns:pic="http://schemas.openxmlformats.org/drawingml/2006/picture">
+                  <pic:nvPicPr>
+                    <pic:cNvPr id="1512121250" name=""/>
+                    <pic:cNvPicPr/>
+                  </pic:nvPicPr>
+                  <pic:blipFill>
+                    <a:blip r:embed="rId9"/>
+                    <a:stretch>
+                      <a:fillRect/>
+                    </a:stretch>
+                  </pic:blipFill>
+                  <pic:spPr>
+                    <a:xfrm>
+                      <a:off x="0" y="0"/>
+                      <a:ext cx="3837947" cy="2237881"/>
+                    </a:xfrm>
+                    <a:prstGeom prst="rect">
+                      <a:avLst/>
+                    </a:prstGeom>
+                  </pic:spPr>
+                </pic:pic>
+              </a:graphicData>
+            </a:graphic>
+          </wp:inline>
+        </w:drawing>
+      </w:r>
+    </w:p>
     <w:p>
       <w:r>
         <w:t>Escolher um case real e elaborar uma análise crítica textual sobre ele, abordando:</w:t>
@@ -5898,6 +6199,232 @@
     </w:lvl>
   </w:abstractNum>
   <w:abstractNum w:abstractNumId="7" w15:restartNumberingAfterBreak="0">
+    <w:nsid w:val="20B04644"/>
+    <w:multiLevelType w:val="hybridMultilevel"/>
+    <w:tmpl w:val="CF2E90D2"/>
+    <w:lvl w:ilvl="0" w:tplc="04160001">
+      <w:start w:val="1"/>
+      <w:numFmt w:val="bullet"/>
+      <w:lvlText w:val=""/>
+      <w:lvlJc w:val="left"/>
+      <w:pPr>
+        <w:ind w:left="720" w:hanging="360"/>
+      </w:pPr>
+      <w:rPr>
+        <w:rFonts w:ascii="Symbol" w:hAnsi="Symbol" w:hint="default"/>
+      </w:rPr>
+    </w:lvl>
+    <w:lvl w:ilvl="1" w:tplc="04160003" w:tentative="1">
+      <w:start w:val="1"/>
+      <w:numFmt w:val="bullet"/>
+      <w:lvlText w:val="o"/>
+      <w:lvlJc w:val="left"/>
+      <w:pPr>
+        <w:ind w:left="1440" w:hanging="360"/>
+      </w:pPr>
+      <w:rPr>
+        <w:rFonts w:ascii="Courier New" w:hAnsi="Courier New" w:cs="Courier New" w:hint="default"/>
+      </w:rPr>
+    </w:lvl>
+    <w:lvl w:ilvl="2" w:tplc="04160005" w:tentative="1">
+      <w:start w:val="1"/>
+      <w:numFmt w:val="bullet"/>
+      <w:lvlText w:val=""/>
+      <w:lvlJc w:val="left"/>
+      <w:pPr>
+        <w:ind w:left="2160" w:hanging="360"/>
+      </w:pPr>
+      <w:rPr>
+        <w:rFonts w:ascii="Wingdings" w:hAnsi="Wingdings" w:hint="default"/>
+      </w:rPr>
+    </w:lvl>
+    <w:lvl w:ilvl="3" w:tplc="04160001" w:tentative="1">
+      <w:start w:val="1"/>
+      <w:numFmt w:val="bullet"/>
+      <w:lvlText w:val=""/>
+      <w:lvlJc w:val="left"/>
+      <w:pPr>
+        <w:ind w:left="2880" w:hanging="360"/>
+      </w:pPr>
+      <w:rPr>
+        <w:rFonts w:ascii="Symbol" w:hAnsi="Symbol" w:hint="default"/>
+      </w:rPr>
+    </w:lvl>
+    <w:lvl w:ilvl="4" w:tplc="04160003" w:tentative="1">
+      <w:start w:val="1"/>
+      <w:numFmt w:val="bullet"/>
+      <w:lvlText w:val="o"/>
+      <w:lvlJc w:val="left"/>
+      <w:pPr>
+        <w:ind w:left="3600" w:hanging="360"/>
+      </w:pPr>
+      <w:rPr>
+        <w:rFonts w:ascii="Courier New" w:hAnsi="Courier New" w:cs="Courier New" w:hint="default"/>
+      </w:rPr>
+    </w:lvl>
+    <w:lvl w:ilvl="5" w:tplc="04160005" w:tentative="1">
+      <w:start w:val="1"/>
+      <w:numFmt w:val="bullet"/>
+      <w:lvlText w:val=""/>
+      <w:lvlJc w:val="left"/>
+      <w:pPr>
+        <w:ind w:left="4320" w:hanging="360"/>
+      </w:pPr>
+      <w:rPr>
+        <w:rFonts w:ascii="Wingdings" w:hAnsi="Wingdings" w:hint="default"/>
+      </w:rPr>
+    </w:lvl>
+    <w:lvl w:ilvl="6" w:tplc="04160001" w:tentative="1">
+      <w:start w:val="1"/>
+      <w:numFmt w:val="bullet"/>
+      <w:lvlText w:val=""/>
+      <w:lvlJc w:val="left"/>
+      <w:pPr>
+        <w:ind w:left="5040" w:hanging="360"/>
+      </w:pPr>
+      <w:rPr>
+        <w:rFonts w:ascii="Symbol" w:hAnsi="Symbol" w:hint="default"/>
+      </w:rPr>
+    </w:lvl>
+    <w:lvl w:ilvl="7" w:tplc="04160003" w:tentative="1">
+      <w:start w:val="1"/>
+      <w:numFmt w:val="bullet"/>
+      <w:lvlText w:val="o"/>
+      <w:lvlJc w:val="left"/>
+      <w:pPr>
+        <w:ind w:left="5760" w:hanging="360"/>
+      </w:pPr>
+      <w:rPr>
+        <w:rFonts w:ascii="Courier New" w:hAnsi="Courier New" w:cs="Courier New" w:hint="default"/>
+      </w:rPr>
+    </w:lvl>
+    <w:lvl w:ilvl="8" w:tplc="04160005" w:tentative="1">
+      <w:start w:val="1"/>
+      <w:numFmt w:val="bullet"/>
+      <w:lvlText w:val=""/>
+      <w:lvlJc w:val="left"/>
+      <w:pPr>
+        <w:ind w:left="6480" w:hanging="360"/>
+      </w:pPr>
+      <w:rPr>
+        <w:rFonts w:ascii="Wingdings" w:hAnsi="Wingdings" w:hint="default"/>
+      </w:rPr>
+    </w:lvl>
+  </w:abstractNum>
+  <w:abstractNum w:abstractNumId="8" w15:restartNumberingAfterBreak="0">
+    <w:nsid w:val="291430B6"/>
+    <w:multiLevelType w:val="hybridMultilevel"/>
+    <w:tmpl w:val="07B61A22"/>
+    <w:lvl w:ilvl="0" w:tplc="04160001">
+      <w:start w:val="1"/>
+      <w:numFmt w:val="bullet"/>
+      <w:lvlText w:val=""/>
+      <w:lvlJc w:val="left"/>
+      <w:pPr>
+        <w:ind w:left="720" w:hanging="360"/>
+      </w:pPr>
+      <w:rPr>
+        <w:rFonts w:ascii="Symbol" w:hAnsi="Symbol" w:hint="default"/>
+      </w:rPr>
+    </w:lvl>
+    <w:lvl w:ilvl="1" w:tplc="04160003" w:tentative="1">
+      <w:start w:val="1"/>
+      <w:numFmt w:val="bullet"/>
+      <w:lvlText w:val="o"/>
+      <w:lvlJc w:val="left"/>
+      <w:pPr>
+        <w:ind w:left="1440" w:hanging="360"/>
+      </w:pPr>
+      <w:rPr>
+        <w:rFonts w:ascii="Courier New" w:hAnsi="Courier New" w:cs="Courier New" w:hint="default"/>
+      </w:rPr>
+    </w:lvl>
+    <w:lvl w:ilvl="2" w:tplc="04160005" w:tentative="1">
+      <w:start w:val="1"/>
+      <w:numFmt w:val="bullet"/>
+      <w:lvlText w:val=""/>
+      <w:lvlJc w:val="left"/>
+      <w:pPr>
+        <w:ind w:left="2160" w:hanging="360"/>
+      </w:pPr>
+      <w:rPr>
+        <w:rFonts w:ascii="Wingdings" w:hAnsi="Wingdings" w:hint="default"/>
+      </w:rPr>
+    </w:lvl>
+    <w:lvl w:ilvl="3" w:tplc="04160001" w:tentative="1">
+      <w:start w:val="1"/>
+      <w:numFmt w:val="bullet"/>
+      <w:lvlText w:val=""/>
+      <w:lvlJc w:val="left"/>
+      <w:pPr>
+        <w:ind w:left="2880" w:hanging="360"/>
+      </w:pPr>
+      <w:rPr>
+        <w:rFonts w:ascii="Symbol" w:hAnsi="Symbol" w:hint="default"/>
+      </w:rPr>
+    </w:lvl>
+    <w:lvl w:ilvl="4" w:tplc="04160003" w:tentative="1">
+      <w:start w:val="1"/>
+      <w:numFmt w:val="bullet"/>
+      <w:lvlText w:val="o"/>
+      <w:lvlJc w:val="left"/>
+      <w:pPr>
+        <w:ind w:left="3600" w:hanging="360"/>
+      </w:pPr>
+      <w:rPr>
+        <w:rFonts w:ascii="Courier New" w:hAnsi="Courier New" w:cs="Courier New" w:hint="default"/>
+      </w:rPr>
+    </w:lvl>
+    <w:lvl w:ilvl="5" w:tplc="04160005" w:tentative="1">
+      <w:start w:val="1"/>
+      <w:numFmt w:val="bullet"/>
+      <w:lvlText w:val=""/>
+      <w:lvlJc w:val="left"/>
+      <w:pPr>
+        <w:ind w:left="4320" w:hanging="360"/>
+      </w:pPr>
+      <w:rPr>
+        <w:rFonts w:ascii="Wingdings" w:hAnsi="Wingdings" w:hint="default"/>
+      </w:rPr>
+    </w:lvl>
+    <w:lvl w:ilvl="6" w:tplc="04160001" w:tentative="1">
+      <w:start w:val="1"/>
+      <w:numFmt w:val="bullet"/>
+      <w:lvlText w:val=""/>
+      <w:lvlJc w:val="left"/>
+      <w:pPr>
+        <w:ind w:left="5040" w:hanging="360"/>
+      </w:pPr>
+      <w:rPr>
+        <w:rFonts w:ascii="Symbol" w:hAnsi="Symbol" w:hint="default"/>
+      </w:rPr>
+    </w:lvl>
+    <w:lvl w:ilvl="7" w:tplc="04160003" w:tentative="1">
+      <w:start w:val="1"/>
+      <w:numFmt w:val="bullet"/>
+      <w:lvlText w:val="o"/>
+      <w:lvlJc w:val="left"/>
+      <w:pPr>
+        <w:ind w:left="5760" w:hanging="360"/>
+      </w:pPr>
+      <w:rPr>
+        <w:rFonts w:ascii="Courier New" w:hAnsi="Courier New" w:cs="Courier New" w:hint="default"/>
+      </w:rPr>
+    </w:lvl>
+    <w:lvl w:ilvl="8" w:tplc="04160005" w:tentative="1">
+      <w:start w:val="1"/>
+      <w:numFmt w:val="bullet"/>
+      <w:lvlText w:val=""/>
+      <w:lvlJc w:val="left"/>
+      <w:pPr>
+        <w:ind w:left="6480" w:hanging="360"/>
+      </w:pPr>
+      <w:rPr>
+        <w:rFonts w:ascii="Wingdings" w:hAnsi="Wingdings" w:hint="default"/>
+      </w:rPr>
+    </w:lvl>
+  </w:abstractNum>
+  <w:abstractNum w:abstractNumId="9" w15:restartNumberingAfterBreak="0">
     <w:nsid w:val="35A64D83"/>
     <w:multiLevelType w:val="hybridMultilevel"/>
     <w:tmpl w:val="DFBCAC1A"/>
@@ -6010,7 +6537,7 @@
       </w:rPr>
     </w:lvl>
   </w:abstractNum>
-  <w:abstractNum w:abstractNumId="8" w15:restartNumberingAfterBreak="0">
+  <w:abstractNum w:abstractNumId="10" w15:restartNumberingAfterBreak="0">
     <w:nsid w:val="3EDE0CE6"/>
     <w:multiLevelType w:val="hybridMultilevel"/>
     <w:tmpl w:val="05FE440E"/>
@@ -6123,7 +6650,7 @@
       </w:rPr>
     </w:lvl>
   </w:abstractNum>
-  <w:abstractNum w:abstractNumId="9" w15:restartNumberingAfterBreak="0">
+  <w:abstractNum w:abstractNumId="11" w15:restartNumberingAfterBreak="0">
     <w:nsid w:val="418668B2"/>
     <w:multiLevelType w:val="hybridMultilevel"/>
     <w:tmpl w:val="5EB4886E"/>
@@ -6209,7 +6736,7 @@
       </w:pPr>
     </w:lvl>
   </w:abstractNum>
-  <w:abstractNum w:abstractNumId="10" w15:restartNumberingAfterBreak="0">
+  <w:abstractNum w:abstractNumId="12" w15:restartNumberingAfterBreak="0">
     <w:nsid w:val="47E5578D"/>
     <w:multiLevelType w:val="hybridMultilevel"/>
     <w:tmpl w:val="89CCCE54"/>
@@ -6298,7 +6825,7 @@
       </w:pPr>
     </w:lvl>
   </w:abstractNum>
-  <w:abstractNum w:abstractNumId="11" w15:restartNumberingAfterBreak="0">
+  <w:abstractNum w:abstractNumId="13" w15:restartNumberingAfterBreak="0">
     <w:nsid w:val="4C5A6A2C"/>
     <w:multiLevelType w:val="hybridMultilevel"/>
     <w:tmpl w:val="430EC80C"/>
@@ -6387,7 +6914,7 @@
       </w:pPr>
     </w:lvl>
   </w:abstractNum>
-  <w:abstractNum w:abstractNumId="12" w15:restartNumberingAfterBreak="0">
+  <w:abstractNum w:abstractNumId="14" w15:restartNumberingAfterBreak="0">
     <w:nsid w:val="506A4AED"/>
     <w:multiLevelType w:val="hybridMultilevel"/>
     <w:tmpl w:val="BE34655A"/>
@@ -6476,7 +7003,7 @@
       </w:pPr>
     </w:lvl>
   </w:abstractNum>
-  <w:abstractNum w:abstractNumId="13" w15:restartNumberingAfterBreak="0">
+  <w:abstractNum w:abstractNumId="15" w15:restartNumberingAfterBreak="0">
     <w:nsid w:val="52A96B87"/>
     <w:multiLevelType w:val="hybridMultilevel"/>
     <w:tmpl w:val="D3A2963E"/>
@@ -6589,7 +7116,7 @@
       </w:rPr>
     </w:lvl>
   </w:abstractNum>
-  <w:abstractNum w:abstractNumId="14" w15:restartNumberingAfterBreak="0">
+  <w:abstractNum w:abstractNumId="16" w15:restartNumberingAfterBreak="0">
     <w:nsid w:val="581567E6"/>
     <w:multiLevelType w:val="hybridMultilevel"/>
     <w:tmpl w:val="6B6A3B4C"/>
@@ -6702,7 +7229,7 @@
       </w:rPr>
     </w:lvl>
   </w:abstractNum>
-  <w:abstractNum w:abstractNumId="15" w15:restartNumberingAfterBreak="0">
+  <w:abstractNum w:abstractNumId="17" w15:restartNumberingAfterBreak="0">
     <w:nsid w:val="5BCC7544"/>
     <w:multiLevelType w:val="hybridMultilevel"/>
     <w:tmpl w:val="E7680FDE"/>
@@ -6788,7 +7315,7 @@
       </w:pPr>
     </w:lvl>
   </w:abstractNum>
-  <w:abstractNum w:abstractNumId="16" w15:restartNumberingAfterBreak="0">
+  <w:abstractNum w:abstractNumId="18" w15:restartNumberingAfterBreak="0">
     <w:nsid w:val="5C6B2F3F"/>
     <w:multiLevelType w:val="hybridMultilevel"/>
     <w:tmpl w:val="9D8A226E"/>
@@ -6877,7 +7404,120 @@
       </w:pPr>
     </w:lvl>
   </w:abstractNum>
-  <w:abstractNum w:abstractNumId="17" w15:restartNumberingAfterBreak="0">
+  <w:abstractNum w:abstractNumId="19" w15:restartNumberingAfterBreak="0">
+    <w:nsid w:val="5E5B0EA6"/>
+    <w:multiLevelType w:val="hybridMultilevel"/>
+    <w:tmpl w:val="5B6237C0"/>
+    <w:lvl w:ilvl="0" w:tplc="04160001">
+      <w:start w:val="1"/>
+      <w:numFmt w:val="bullet"/>
+      <w:lvlText w:val=""/>
+      <w:lvlJc w:val="left"/>
+      <w:pPr>
+        <w:ind w:left="720" w:hanging="360"/>
+      </w:pPr>
+      <w:rPr>
+        <w:rFonts w:ascii="Symbol" w:hAnsi="Symbol" w:hint="default"/>
+      </w:rPr>
+    </w:lvl>
+    <w:lvl w:ilvl="1" w:tplc="04160003" w:tentative="1">
+      <w:start w:val="1"/>
+      <w:numFmt w:val="bullet"/>
+      <w:lvlText w:val="o"/>
+      <w:lvlJc w:val="left"/>
+      <w:pPr>
+        <w:ind w:left="1440" w:hanging="360"/>
+      </w:pPr>
+      <w:rPr>
+        <w:rFonts w:ascii="Courier New" w:hAnsi="Courier New" w:cs="Courier New" w:hint="default"/>
+      </w:rPr>
+    </w:lvl>
+    <w:lvl w:ilvl="2" w:tplc="04160005" w:tentative="1">
+      <w:start w:val="1"/>
+      <w:numFmt w:val="bullet"/>
+      <w:lvlText w:val=""/>
+      <w:lvlJc w:val="left"/>
+      <w:pPr>
+        <w:ind w:left="2160" w:hanging="360"/>
+      </w:pPr>
+      <w:rPr>
+        <w:rFonts w:ascii="Wingdings" w:hAnsi="Wingdings" w:hint="default"/>
+      </w:rPr>
+    </w:lvl>
+    <w:lvl w:ilvl="3" w:tplc="04160001" w:tentative="1">
+      <w:start w:val="1"/>
+      <w:numFmt w:val="bullet"/>
+      <w:lvlText w:val=""/>
+      <w:lvlJc w:val="left"/>
+      <w:pPr>
+        <w:ind w:left="2880" w:hanging="360"/>
+      </w:pPr>
+      <w:rPr>
+        <w:rFonts w:ascii="Symbol" w:hAnsi="Symbol" w:hint="default"/>
+      </w:rPr>
+    </w:lvl>
+    <w:lvl w:ilvl="4" w:tplc="04160003" w:tentative="1">
+      <w:start w:val="1"/>
+      <w:numFmt w:val="bullet"/>
+      <w:lvlText w:val="o"/>
+      <w:lvlJc w:val="left"/>
+      <w:pPr>
+        <w:ind w:left="3600" w:hanging="360"/>
+      </w:pPr>
+      <w:rPr>
+        <w:rFonts w:ascii="Courier New" w:hAnsi="Courier New" w:cs="Courier New" w:hint="default"/>
+      </w:rPr>
+    </w:lvl>
+    <w:lvl w:ilvl="5" w:tplc="04160005" w:tentative="1">
+      <w:start w:val="1"/>
+      <w:numFmt w:val="bullet"/>
+      <w:lvlText w:val=""/>
+      <w:lvlJc w:val="left"/>
+      <w:pPr>
+        <w:ind w:left="4320" w:hanging="360"/>
+      </w:pPr>
+      <w:rPr>
+        <w:rFonts w:ascii="Wingdings" w:hAnsi="Wingdings" w:hint="default"/>
+      </w:rPr>
+    </w:lvl>
+    <w:lvl w:ilvl="6" w:tplc="04160001" w:tentative="1">
+      <w:start w:val="1"/>
+      <w:numFmt w:val="bullet"/>
+      <w:lvlText w:val=""/>
+      <w:lvlJc w:val="left"/>
+      <w:pPr>
+        <w:ind w:left="5040" w:hanging="360"/>
+      </w:pPr>
+      <w:rPr>
+        <w:rFonts w:ascii="Symbol" w:hAnsi="Symbol" w:hint="default"/>
+      </w:rPr>
+    </w:lvl>
+    <w:lvl w:ilvl="7" w:tplc="04160003" w:tentative="1">
+      <w:start w:val="1"/>
+      <w:numFmt w:val="bullet"/>
+      <w:lvlText w:val="o"/>
+      <w:lvlJc w:val="left"/>
+      <w:pPr>
+        <w:ind w:left="5760" w:hanging="360"/>
+      </w:pPr>
+      <w:rPr>
+        <w:rFonts w:ascii="Courier New" w:hAnsi="Courier New" w:cs="Courier New" w:hint="default"/>
+      </w:rPr>
+    </w:lvl>
+    <w:lvl w:ilvl="8" w:tplc="04160005" w:tentative="1">
+      <w:start w:val="1"/>
+      <w:numFmt w:val="bullet"/>
+      <w:lvlText w:val=""/>
+      <w:lvlJc w:val="left"/>
+      <w:pPr>
+        <w:ind w:left="6480" w:hanging="360"/>
+      </w:pPr>
+      <w:rPr>
+        <w:rFonts w:ascii="Wingdings" w:hAnsi="Wingdings" w:hint="default"/>
+      </w:rPr>
+    </w:lvl>
+  </w:abstractNum>
+  <w:abstractNum w:abstractNumId="20" w15:restartNumberingAfterBreak="0">
     <w:nsid w:val="5F603505"/>
     <w:multiLevelType w:val="hybridMultilevel"/>
     <w:tmpl w:val="824045B8"/>
@@ -6990,7 +7630,7 @@
       </w:rPr>
     </w:lvl>
   </w:abstractNum>
-  <w:abstractNum w:abstractNumId="18" w15:restartNumberingAfterBreak="0">
+  <w:abstractNum w:abstractNumId="21" w15:restartNumberingAfterBreak="0">
     <w:nsid w:val="69570641"/>
     <w:multiLevelType w:val="hybridMultilevel"/>
     <w:tmpl w:val="A80EBB2E"/>
@@ -7103,7 +7743,7 @@
       </w:rPr>
     </w:lvl>
   </w:abstractNum>
-  <w:abstractNum w:abstractNumId="19" w15:restartNumberingAfterBreak="0">
+  <w:abstractNum w:abstractNumId="22" w15:restartNumberingAfterBreak="0">
     <w:nsid w:val="6BCC38B8"/>
     <w:multiLevelType w:val="hybridMultilevel"/>
     <w:tmpl w:val="5F04B73A"/>
@@ -7216,7 +7856,7 @@
       </w:rPr>
     </w:lvl>
   </w:abstractNum>
-  <w:abstractNum w:abstractNumId="20" w15:restartNumberingAfterBreak="0">
+  <w:abstractNum w:abstractNumId="23" w15:restartNumberingAfterBreak="0">
     <w:nsid w:val="6D5B1046"/>
     <w:multiLevelType w:val="hybridMultilevel"/>
     <w:tmpl w:val="FCDC1306"/>
@@ -7329,7 +7969,7 @@
       </w:rPr>
     </w:lvl>
   </w:abstractNum>
-  <w:abstractNum w:abstractNumId="21" w15:restartNumberingAfterBreak="0">
+  <w:abstractNum w:abstractNumId="24" w15:restartNumberingAfterBreak="0">
     <w:nsid w:val="7702592C"/>
     <w:multiLevelType w:val="hybridMultilevel"/>
     <w:tmpl w:val="72DE46FC"/>
@@ -7442,7 +8082,7 @@
       </w:rPr>
     </w:lvl>
   </w:abstractNum>
-  <w:abstractNum w:abstractNumId="22" w15:restartNumberingAfterBreak="0">
+  <w:abstractNum w:abstractNumId="25" w15:restartNumberingAfterBreak="0">
     <w:nsid w:val="7FAA6ED0"/>
     <w:multiLevelType w:val="hybridMultilevel"/>
     <w:tmpl w:val="BEBA6CF6"/>
@@ -7535,10 +8175,10 @@
     <w:abstractNumId w:val="1"/>
   </w:num>
   <w:num w:numId="3" w16cid:durableId="2123915241">
-    <w:abstractNumId w:val="9"/>
+    <w:abstractNumId w:val="11"/>
   </w:num>
   <w:num w:numId="4" w16cid:durableId="921140974">
-    <w:abstractNumId w:val="10"/>
+    <w:abstractNumId w:val="12"/>
   </w:num>
   <w:num w:numId="5" w16cid:durableId="1656689968">
     <w:abstractNumId w:val="2"/>
@@ -7547,55 +8187,64 @@
     <w:abstractNumId w:val="5"/>
   </w:num>
   <w:num w:numId="7" w16cid:durableId="1585912464">
-    <w:abstractNumId w:val="8"/>
+    <w:abstractNumId w:val="10"/>
   </w:num>
   <w:num w:numId="8" w16cid:durableId="1274678743">
-    <w:abstractNumId w:val="11"/>
+    <w:abstractNumId w:val="13"/>
   </w:num>
   <w:num w:numId="9" w16cid:durableId="1154682955">
+    <w:abstractNumId w:val="18"/>
+  </w:num>
+  <w:num w:numId="10" w16cid:durableId="1488400155">
     <w:abstractNumId w:val="16"/>
   </w:num>
-  <w:num w:numId="10" w16cid:durableId="1488400155">
-    <w:abstractNumId w:val="14"/>
-  </w:num>
   <w:num w:numId="11" w16cid:durableId="1661541272">
-    <w:abstractNumId w:val="17"/>
+    <w:abstractNumId w:val="20"/>
   </w:num>
   <w:num w:numId="12" w16cid:durableId="1660420544">
-    <w:abstractNumId w:val="13"/>
+    <w:abstractNumId w:val="15"/>
   </w:num>
   <w:num w:numId="13" w16cid:durableId="1059404509">
-    <w:abstractNumId w:val="21"/>
+    <w:abstractNumId w:val="24"/>
   </w:num>
   <w:num w:numId="14" w16cid:durableId="1971813757">
-    <w:abstractNumId w:val="20"/>
+    <w:abstractNumId w:val="23"/>
   </w:num>
   <w:num w:numId="15" w16cid:durableId="712845801">
     <w:abstractNumId w:val="0"/>
   </w:num>
   <w:num w:numId="16" w16cid:durableId="1926649496">
-    <w:abstractNumId w:val="12"/>
+    <w:abstractNumId w:val="14"/>
   </w:num>
   <w:num w:numId="17" w16cid:durableId="1818260671">
     <w:abstractNumId w:val="3"/>
   </w:num>
   <w:num w:numId="18" w16cid:durableId="1538086549">
-    <w:abstractNumId w:val="15"/>
+    <w:abstractNumId w:val="17"/>
   </w:num>
   <w:num w:numId="19" w16cid:durableId="1055814521">
-    <w:abstractNumId w:val="7"/>
+    <w:abstractNumId w:val="9"/>
   </w:num>
   <w:num w:numId="20" w16cid:durableId="1701935768">
-    <w:abstractNumId w:val="19"/>
+    <w:abstractNumId w:val="22"/>
   </w:num>
   <w:num w:numId="21" w16cid:durableId="86196934">
-    <w:abstractNumId w:val="18"/>
+    <w:abstractNumId w:val="21"/>
   </w:num>
   <w:num w:numId="22" w16cid:durableId="1046641361">
-    <w:abstractNumId w:val="22"/>
+    <w:abstractNumId w:val="25"/>
   </w:num>
   <w:num w:numId="23" w16cid:durableId="1306474696">
     <w:abstractNumId w:val="4"/>
+  </w:num>
+  <w:num w:numId="24" w16cid:durableId="757798954">
+    <w:abstractNumId w:val="8"/>
+  </w:num>
+  <w:num w:numId="25" w16cid:durableId="965426135">
+    <w:abstractNumId w:val="19"/>
+  </w:num>
+  <w:num w:numId="26" w16cid:durableId="913201248">
+    <w:abstractNumId w:val="7"/>
   </w:num>
 </w:numbering>
 </file>

</xml_diff>